<commit_message>
Algunos comentarios en el manual
</commit_message>
<xml_diff>
--- a/InformePractiques_Yue_Olga.docx
+++ b/InformePractiques_Yue_Olga.docx
@@ -23,7 +23,7 @@
       <w:sdtContent>
         <w:p>
           <w:pPr>
-            <w:pStyle w:val="NoSpacing"/>
+            <w:pStyle w:val="Sinespaciado"/>
             <w:rPr>
               <w:sz w:val="2"/>
               <w:lang w:val="ca-ES"/>
@@ -74,7 +74,7 @@
                       <w:sdtContent>
                         <w:p>
                           <w:pPr>
-                            <w:pStyle w:val="NoSpacing"/>
+                            <w:pStyle w:val="Sinespaciado"/>
                             <w:rPr>
                               <w:rFonts w:asciiTheme="majorHAnsi" w:eastAsiaTheme="majorEastAsia" w:hAnsiTheme="majorHAnsi" w:cstheme="majorBidi"/>
                               <w:caps/>
@@ -100,7 +100,7 @@
                     </w:sdt>
                     <w:p>
                       <w:pPr>
-                        <w:pStyle w:val="NoSpacing"/>
+                        <w:pStyle w:val="Sinespaciado"/>
                         <w:spacing w:before="120"/>
                         <w:rPr>
                           <w:color w:val="5B9BD5" w:themeColor="accent1"/>
@@ -230,7 +230,7 @@
                   <w:txbxContent>
                     <w:p>
                       <w:pPr>
-                        <w:pStyle w:val="NoSpacing"/>
+                        <w:pStyle w:val="Sinespaciado"/>
                         <w:jc w:val="right"/>
                         <w:rPr>
                           <w:color w:val="5B9BD5" w:themeColor="accent1"/>
@@ -297,38 +297,8 @@
                           <w:lang w:val="es-ES"/>
                         </w:rPr>
                         <w:br/>
+                        <w:t>Yue Lin</w:t>
                       </w:r>
-                      <w:proofErr w:type="spellStart"/>
-                      <w:r>
-                        <w:rPr>
-                          <w:color w:val="5B9BD5" w:themeColor="accent1"/>
-                          <w:sz w:val="36"/>
-                          <w:szCs w:val="36"/>
-                          <w:lang w:val="es-ES"/>
-                        </w:rPr>
-                        <w:t>Yue</w:t>
-                      </w:r>
-                      <w:proofErr w:type="spellEnd"/>
-                      <w:r>
-                        <w:rPr>
-                          <w:color w:val="5B9BD5" w:themeColor="accent1"/>
-                          <w:sz w:val="36"/>
-                          <w:szCs w:val="36"/>
-                          <w:lang w:val="es-ES"/>
-                        </w:rPr>
-                        <w:t xml:space="preserve"> </w:t>
-                      </w:r>
-                      <w:proofErr w:type="spellStart"/>
-                      <w:r>
-                        <w:rPr>
-                          <w:color w:val="5B9BD5" w:themeColor="accent1"/>
-                          <w:sz w:val="36"/>
-                          <w:szCs w:val="36"/>
-                          <w:lang w:val="es-ES"/>
-                        </w:rPr>
-                        <w:t>Lin</w:t>
-                      </w:r>
-                      <w:proofErr w:type="spellEnd"/>
                     </w:p>
                   </w:txbxContent>
                 </v:textbox>
@@ -347,6 +317,13 @@
     </w:sdt>
     <w:sdt>
       <w:sdtPr>
+        <w:rPr>
+          <w:rFonts w:asciiTheme="minorHAnsi" w:eastAsiaTheme="minorHAnsi" w:hAnsiTheme="minorHAnsi" w:cstheme="minorBidi"/>
+          <w:color w:val="auto"/>
+          <w:sz w:val="22"/>
+          <w:szCs w:val="22"/>
+          <w:lang w:val="es-ES"/>
+        </w:rPr>
         <w:id w:val="-792439896"/>
         <w:docPartObj>
           <w:docPartGallery w:val="Table of Contents"/>
@@ -355,20 +332,15 @@
       </w:sdtPr>
       <w:sdtEndPr>
         <w:rPr>
-          <w:rFonts w:asciiTheme="minorHAnsi" w:eastAsiaTheme="minorHAnsi" w:hAnsiTheme="minorHAnsi" w:cstheme="minorBidi"/>
           <w:b/>
           <w:bCs/>
           <w:noProof/>
-          <w:color w:val="auto"/>
-          <w:sz w:val="22"/>
-          <w:szCs w:val="22"/>
-          <w:lang w:val="es-ES"/>
         </w:rPr>
       </w:sdtEndPr>
       <w:sdtContent>
         <w:p>
           <w:pPr>
-            <w:pStyle w:val="TOCHeading"/>
+            <w:pStyle w:val="TtulodeTDC"/>
           </w:pPr>
           <w:r>
             <w:t>INDEX</w:t>
@@ -376,7 +348,7 @@
         </w:p>
         <w:p>
           <w:pPr>
-            <w:pStyle w:val="TOC1"/>
+            <w:pStyle w:val="TDC1"/>
             <w:tabs>
               <w:tab w:val="right" w:leader="dot" w:pos="8494"/>
             </w:tabs>
@@ -398,7 +370,7 @@
           <w:hyperlink w:anchor="_Toc432517977" w:history="1">
             <w:r>
               <w:rPr>
-                <w:rStyle w:val="Hyperlink"/>
+                <w:rStyle w:val="Hipervnculo"/>
                 <w:noProof/>
                 <w:lang w:val="ca-ES"/>
               </w:rPr>
@@ -456,7 +428,7 @@
         </w:p>
         <w:p>
           <w:pPr>
-            <w:pStyle w:val="TOC1"/>
+            <w:pStyle w:val="TDC1"/>
             <w:tabs>
               <w:tab w:val="right" w:leader="dot" w:pos="8494"/>
             </w:tabs>
@@ -469,7 +441,7 @@
           <w:hyperlink w:anchor="_Toc432517978" w:history="1">
             <w:r>
               <w:rPr>
-                <w:rStyle w:val="Hyperlink"/>
+                <w:rStyle w:val="Hipervnculo"/>
                 <w:noProof/>
                 <w:lang w:val="ca-ES"/>
               </w:rPr>
@@ -527,7 +499,7 @@
         </w:p>
         <w:p>
           <w:pPr>
-            <w:pStyle w:val="TOC1"/>
+            <w:pStyle w:val="TDC1"/>
             <w:tabs>
               <w:tab w:val="right" w:leader="dot" w:pos="8494"/>
             </w:tabs>
@@ -540,7 +512,7 @@
           <w:hyperlink w:anchor="_Toc432517979" w:history="1">
             <w:r>
               <w:rPr>
-                <w:rStyle w:val="Hyperlink"/>
+                <w:rStyle w:val="Hipervnculo"/>
                 <w:noProof/>
                 <w:lang w:val="ca-ES"/>
               </w:rPr>
@@ -598,7 +570,7 @@
         </w:p>
         <w:p>
           <w:pPr>
-            <w:pStyle w:val="TOC1"/>
+            <w:pStyle w:val="TDC1"/>
             <w:tabs>
               <w:tab w:val="right" w:leader="dot" w:pos="8494"/>
             </w:tabs>
@@ -611,7 +583,7 @@
           <w:hyperlink w:anchor="_Toc432517980" w:history="1">
             <w:r>
               <w:rPr>
-                <w:rStyle w:val="Hyperlink"/>
+                <w:rStyle w:val="Hipervnculo"/>
                 <w:noProof/>
                 <w:lang w:val="ca-ES"/>
               </w:rPr>
@@ -669,7 +641,7 @@
         </w:p>
         <w:p>
           <w:pPr>
-            <w:pStyle w:val="TOC1"/>
+            <w:pStyle w:val="TDC1"/>
             <w:tabs>
               <w:tab w:val="right" w:leader="dot" w:pos="8494"/>
             </w:tabs>
@@ -682,7 +654,7 @@
           <w:hyperlink w:anchor="_Toc432517981" w:history="1">
             <w:r>
               <w:rPr>
-                <w:rStyle w:val="Hyperlink"/>
+                <w:rStyle w:val="Hipervnculo"/>
                 <w:noProof/>
                 <w:lang w:val="ca-ES"/>
               </w:rPr>
@@ -766,17 +738,15 @@
         </w:rPr>
         <w:br w:type="page"/>
       </w:r>
-      <w:bookmarkStart w:id="0" w:name="_GoBack"/>
-      <w:bookmarkEnd w:id="0"/>
-    </w:p>
-    <w:p>
-      <w:pPr>
-        <w:pStyle w:val="Heading1"/>
-        <w:rPr>
-          <w:lang w:val="ca-ES"/>
-        </w:rPr>
-      </w:pPr>
-      <w:bookmarkStart w:id="1" w:name="_Toc432517977"/>
+    </w:p>
+    <w:p>
+      <w:pPr>
+        <w:pStyle w:val="Ttulo1"/>
+        <w:rPr>
+          <w:lang w:val="ca-ES"/>
+        </w:rPr>
+      </w:pPr>
+      <w:bookmarkStart w:id="0" w:name="_Toc432517977"/>
       <w:r>
         <w:rPr>
           <w:lang w:val="ca-ES"/>
@@ -784,7 +754,7 @@
         <w:lastRenderedPageBreak/>
         <w:t>Objectius</w:t>
       </w:r>
-      <w:bookmarkEnd w:id="1"/>
+      <w:bookmarkEnd w:id="0"/>
     </w:p>
     <w:p>
       <w:pPr>
@@ -805,19 +775,19 @@
     </w:p>
     <w:p>
       <w:pPr>
-        <w:pStyle w:val="Heading1"/>
-        <w:rPr>
-          <w:lang w:val="ca-ES"/>
-        </w:rPr>
-      </w:pPr>
-      <w:bookmarkStart w:id="2" w:name="_Toc432517978"/>
+        <w:pStyle w:val="Ttulo1"/>
+        <w:rPr>
+          <w:lang w:val="ca-ES"/>
+        </w:rPr>
+      </w:pPr>
+      <w:bookmarkStart w:id="1" w:name="_Toc432517978"/>
       <w:r>
         <w:rPr>
           <w:lang w:val="ca-ES"/>
         </w:rPr>
         <w:t>Enunciat</w:t>
       </w:r>
-      <w:bookmarkEnd w:id="2"/>
+      <w:bookmarkEnd w:id="1"/>
     </w:p>
     <w:p>
       <w:pPr>
@@ -1071,7 +1041,7 @@
     </w:p>
     <w:p>
       <w:pPr>
-        <w:pStyle w:val="Heading1"/>
+        <w:pStyle w:val="Ttulo1"/>
         <w:rPr>
           <w:lang w:val="ca-ES"/>
         </w:rPr>
@@ -1089,12 +1059,12 @@
     </w:p>
     <w:p>
       <w:pPr>
-        <w:pStyle w:val="Heading1"/>
-        <w:rPr>
-          <w:lang w:val="ca-ES"/>
-        </w:rPr>
-      </w:pPr>
-      <w:bookmarkStart w:id="3" w:name="_Toc432517979"/>
+        <w:pStyle w:val="Ttulo1"/>
+        <w:rPr>
+          <w:lang w:val="ca-ES"/>
+        </w:rPr>
+      </w:pPr>
+      <w:bookmarkStart w:id="2" w:name="_Toc432517979"/>
       <w:r>
         <w:rPr>
           <w:lang w:val="ca-ES"/>
@@ -1102,7 +1072,7 @@
         <w:lastRenderedPageBreak/>
         <w:t>Diagrama E-R</w:t>
       </w:r>
-      <w:bookmarkEnd w:id="3"/>
+      <w:bookmarkEnd w:id="2"/>
     </w:p>
     <w:p>
       <w:pPr>
@@ -1127,7 +1097,7 @@
       <w:r>
         <w:rPr>
           <w:noProof/>
-          <w:lang w:eastAsia="es-ES"/>
+          <w:lang w:eastAsia="zh-CN"/>
         </w:rPr>
         <w:drawing>
           <wp:inline distT="0" distB="0" distL="0" distR="0">
@@ -1181,7 +1151,7 @@
     </w:p>
     <w:p>
       <w:pPr>
-        <w:pStyle w:val="ListParagraph"/>
+        <w:pStyle w:val="Prrafodelista"/>
         <w:numPr>
           <w:ilvl w:val="0"/>
           <w:numId w:val="1"/>
@@ -1200,12 +1170,12 @@
     </w:p>
     <w:p>
       <w:pPr>
-        <w:pStyle w:val="Heading1"/>
-        <w:rPr>
-          <w:lang w:val="ca-ES"/>
-        </w:rPr>
-      </w:pPr>
-      <w:bookmarkStart w:id="4" w:name="_Toc432517980"/>
+        <w:pStyle w:val="Ttulo1"/>
+        <w:rPr>
+          <w:lang w:val="ca-ES"/>
+        </w:rPr>
+      </w:pPr>
+      <w:bookmarkStart w:id="3" w:name="_Toc432517980"/>
       <w:r>
         <w:rPr>
           <w:lang w:val="ca-ES"/>
@@ -1213,7 +1183,7 @@
         <w:lastRenderedPageBreak/>
         <w:t>Pas a Taules</w:t>
       </w:r>
-      <w:bookmarkEnd w:id="4"/>
+      <w:bookmarkEnd w:id="3"/>
     </w:p>
     <w:p>
       <w:pPr>
@@ -1328,14 +1298,7 @@
           <w:rFonts w:ascii="Arial" w:hAnsi="Arial" w:cs="Arial"/>
           <w:lang w:val="ca-ES"/>
         </w:rPr>
-        <w:t xml:space="preserve"> </w:t>
-      </w:r>
-      <w:r>
-        <w:rPr>
-          <w:rFonts w:ascii="Arial" w:hAnsi="Arial" w:cs="Arial"/>
-          <w:lang w:val="ca-ES"/>
-        </w:rPr>
-        <w:t>(</w:t>
+        <w:t xml:space="preserve"> (</w:t>
       </w:r>
       <w:r>
         <w:rPr>
@@ -1350,21 +1313,7 @@
           <w:rFonts w:ascii="Arial" w:hAnsi="Arial" w:cs="Arial"/>
           <w:lang w:val="ca-ES"/>
         </w:rPr>
-        <w:t>,</w:t>
-      </w:r>
-      <w:r>
-        <w:rPr>
-          <w:rFonts w:ascii="Arial" w:hAnsi="Arial" w:cs="Arial"/>
-          <w:lang w:val="ca-ES"/>
-        </w:rPr>
-        <w:t>nombre,elaboracion,dificultad,tiempo</w:t>
-      </w:r>
-      <w:r>
-        <w:rPr>
-          <w:rFonts w:ascii="Arial" w:hAnsi="Arial" w:cs="Arial"/>
-          <w:lang w:val="ca-ES"/>
-        </w:rPr>
-        <w:t>)</w:t>
+        <w:t>,nombre,elaboracion,dificultad,tiempo)</w:t>
       </w:r>
     </w:p>
     <w:p>
@@ -1386,14 +1335,7 @@
           <w:rFonts w:ascii="Arial" w:hAnsi="Arial" w:cs="Arial"/>
           <w:lang w:val="ca-ES"/>
         </w:rPr>
-        <w:t xml:space="preserve"> </w:t>
-      </w:r>
-      <w:r>
-        <w:rPr>
-          <w:rFonts w:ascii="Arial" w:hAnsi="Arial" w:cs="Arial"/>
-          <w:lang w:val="ca-ES"/>
-        </w:rPr>
-        <w:t>(</w:t>
+        <w:t xml:space="preserve"> (</w:t>
       </w:r>
       <w:r>
         <w:rPr>
@@ -1408,21 +1350,7 @@
           <w:rFonts w:ascii="Arial" w:hAnsi="Arial" w:cs="Arial"/>
           <w:lang w:val="ca-ES"/>
         </w:rPr>
-        <w:t>,</w:t>
-      </w:r>
-      <w:r>
-        <w:rPr>
-          <w:rFonts w:ascii="Arial" w:hAnsi="Arial" w:cs="Arial"/>
-          <w:lang w:val="ca-ES"/>
-        </w:rPr>
-        <w:t>nombre,apellido,nEstrellas</w:t>
-      </w:r>
-      <w:r>
-        <w:rPr>
-          <w:rFonts w:ascii="Arial" w:hAnsi="Arial" w:cs="Arial"/>
-          <w:lang w:val="ca-ES"/>
-        </w:rPr>
-        <w:t>)</w:t>
+        <w:t>,nombre,apellido,nEstrellas)</w:t>
       </w:r>
     </w:p>
     <w:p>
@@ -1444,14 +1372,7 @@
           <w:rFonts w:ascii="Arial" w:hAnsi="Arial" w:cs="Arial"/>
           <w:lang w:val="ca-ES"/>
         </w:rPr>
-        <w:t xml:space="preserve"> </w:t>
-      </w:r>
-      <w:r>
-        <w:rPr>
-          <w:rFonts w:ascii="Arial" w:hAnsi="Arial" w:cs="Arial"/>
-          <w:lang w:val="ca-ES"/>
-        </w:rPr>
-        <w:t>(</w:t>
+        <w:t xml:space="preserve"> (</w:t>
       </w:r>
       <w:r>
         <w:rPr>
@@ -1466,21 +1387,7 @@
           <w:rFonts w:ascii="Arial" w:hAnsi="Arial" w:cs="Arial"/>
           <w:lang w:val="ca-ES"/>
         </w:rPr>
-        <w:t>,</w:t>
-      </w:r>
-      <w:r>
-        <w:rPr>
-          <w:rFonts w:ascii="Arial" w:hAnsi="Arial" w:cs="Arial"/>
-          <w:lang w:val="ca-ES"/>
-        </w:rPr>
-        <w:t>nombre,descripcion</w:t>
-      </w:r>
-      <w:r>
-        <w:rPr>
-          <w:rFonts w:ascii="Arial" w:hAnsi="Arial" w:cs="Arial"/>
-          <w:lang w:val="ca-ES"/>
-        </w:rPr>
-        <w:t>)</w:t>
+        <w:t>,nombre,descripcion)</w:t>
       </w:r>
     </w:p>
     <w:p>
@@ -1502,14 +1409,7 @@
           <w:rFonts w:ascii="Arial" w:hAnsi="Arial" w:cs="Arial"/>
           <w:lang w:val="ca-ES"/>
         </w:rPr>
-        <w:t xml:space="preserve"> </w:t>
-      </w:r>
-      <w:r>
-        <w:rPr>
-          <w:rFonts w:ascii="Arial" w:hAnsi="Arial" w:cs="Arial"/>
-          <w:lang w:val="ca-ES"/>
-        </w:rPr>
-        <w:t>(</w:t>
+        <w:t xml:space="preserve"> (</w:t>
       </w:r>
       <w:r>
         <w:rPr>
@@ -1524,21 +1424,7 @@
           <w:rFonts w:ascii="Arial" w:hAnsi="Arial" w:cs="Arial"/>
           <w:lang w:val="ca-ES"/>
         </w:rPr>
-        <w:t>,</w:t>
-      </w:r>
-      <w:r>
-        <w:rPr>
-          <w:rFonts w:ascii="Arial" w:hAnsi="Arial" w:cs="Arial"/>
-          <w:lang w:val="ca-ES"/>
-        </w:rPr>
-        <w:t>nombre,descripcion</w:t>
-      </w:r>
-      <w:r>
-        <w:rPr>
-          <w:rFonts w:ascii="Arial" w:hAnsi="Arial" w:cs="Arial"/>
-          <w:lang w:val="ca-ES"/>
-        </w:rPr>
-        <w:t>)</w:t>
+        <w:t>,nombre,descripcion)</w:t>
       </w:r>
     </w:p>
     <w:p>
@@ -1560,14 +1446,7 @@
           <w:rFonts w:ascii="Arial" w:hAnsi="Arial" w:cs="Arial"/>
           <w:lang w:val="ca-ES"/>
         </w:rPr>
-        <w:t xml:space="preserve"> </w:t>
-      </w:r>
-      <w:r>
-        <w:rPr>
-          <w:rFonts w:ascii="Arial" w:hAnsi="Arial" w:cs="Arial"/>
-          <w:lang w:val="ca-ES"/>
-        </w:rPr>
-        <w:t>(</w:t>
+        <w:t xml:space="preserve"> (</w:t>
       </w:r>
       <w:r>
         <w:rPr>
@@ -1582,21 +1461,7 @@
           <w:rFonts w:ascii="Arial" w:hAnsi="Arial" w:cs="Arial"/>
           <w:lang w:val="ca-ES"/>
         </w:rPr>
-        <w:t>,</w:t>
-      </w:r>
-      <w:r>
-        <w:rPr>
-          <w:rFonts w:ascii="Arial" w:hAnsi="Arial" w:cs="Arial"/>
-          <w:lang w:val="ca-ES"/>
-        </w:rPr>
-        <w:t>nombre,refrigeracion</w:t>
-      </w:r>
-      <w:r>
-        <w:rPr>
-          <w:rFonts w:ascii="Arial" w:hAnsi="Arial" w:cs="Arial"/>
-          <w:lang w:val="ca-ES"/>
-        </w:rPr>
-        <w:t>)</w:t>
+        <w:t>,nombre,refrigeracion)</w:t>
       </w:r>
     </w:p>
     <w:p>
@@ -1617,14 +1482,7 @@
           <w:rFonts w:ascii="Arial" w:hAnsi="Arial" w:cs="Arial"/>
           <w:lang w:val="ca-ES"/>
         </w:rPr>
-        <w:t xml:space="preserve"> </w:t>
-      </w:r>
-      <w:r>
-        <w:rPr>
-          <w:rFonts w:ascii="Arial" w:hAnsi="Arial" w:cs="Arial"/>
-          <w:lang w:val="ca-ES"/>
-        </w:rPr>
-        <w:t>(</w:t>
+        <w:t xml:space="preserve"> (</w:t>
       </w:r>
       <w:r>
         <w:rPr>
@@ -1639,21 +1497,7 @@
           <w:rFonts w:ascii="Arial" w:hAnsi="Arial" w:cs="Arial"/>
           <w:lang w:val="ca-ES"/>
         </w:rPr>
-        <w:t>,</w:t>
-      </w:r>
-      <w:r>
-        <w:rPr>
-          <w:rFonts w:ascii="Arial" w:hAnsi="Arial" w:cs="Arial"/>
-          <w:lang w:val="ca-ES"/>
-        </w:rPr>
-        <w:t>nombre,descripcion</w:t>
-      </w:r>
-      <w:r>
-        <w:rPr>
-          <w:rFonts w:ascii="Arial" w:hAnsi="Arial" w:cs="Arial"/>
-          <w:lang w:val="ca-ES"/>
-        </w:rPr>
-        <w:t>)</w:t>
+        <w:t>,nombre,descripcion)</w:t>
       </w:r>
       <w:r>
         <w:rPr>
@@ -1664,12 +1508,12 @@
     </w:p>
     <w:p>
       <w:pPr>
-        <w:pStyle w:val="Heading1"/>
-        <w:rPr>
-          <w:lang w:val="ca-ES"/>
-        </w:rPr>
-      </w:pPr>
-      <w:bookmarkStart w:id="5" w:name="_Toc432517981"/>
+        <w:pStyle w:val="Ttulo1"/>
+        <w:rPr>
+          <w:lang w:val="ca-ES"/>
+        </w:rPr>
+      </w:pPr>
+      <w:bookmarkStart w:id="4" w:name="_Toc432517981"/>
       <w:r>
         <w:rPr>
           <w:lang w:val="ca-ES"/>
@@ -1677,7 +1521,7 @@
         <w:lastRenderedPageBreak/>
         <w:t>Manual d’usuari</w:t>
       </w:r>
-      <w:bookmarkEnd w:id="5"/>
+      <w:bookmarkEnd w:id="4"/>
     </w:p>
     <w:p>
       <w:pPr>
@@ -1736,7 +1580,7 @@
       <w:r>
         <w:rPr>
           <w:noProof/>
-          <w:lang w:eastAsia="es-ES"/>
+          <w:lang w:eastAsia="zh-CN"/>
         </w:rPr>
         <w:drawing>
           <wp:inline distT="0" distB="0" distL="0" distR="0" wp14:anchorId="2FC88BA9" wp14:editId="3F403810">
@@ -1818,7 +1662,7 @@
       <w:r>
         <w:rPr>
           <w:noProof/>
-          <w:lang w:eastAsia="es-ES"/>
+          <w:lang w:eastAsia="zh-CN"/>
         </w:rPr>
         <w:drawing>
           <wp:inline distT="0" distB="0" distL="0" distR="0" wp14:anchorId="3AEDC79A" wp14:editId="33A4FAE5">
@@ -1868,7 +1712,7 @@
       <w:r>
         <w:rPr>
           <w:noProof/>
-          <w:lang w:eastAsia="es-ES"/>
+          <w:lang w:eastAsia="zh-CN"/>
         </w:rPr>
         <w:drawing>
           <wp:inline distT="0" distB="0" distL="0" distR="0" wp14:anchorId="1E6CA393" wp14:editId="715A79F0">
@@ -1920,14 +1764,7 @@
           <w:rFonts w:ascii="Arial" w:hAnsi="Arial" w:cs="Arial"/>
           <w:lang w:val="ca-ES"/>
         </w:rPr>
-        <w:t>Si la opció escollida no és correcta llavors s’avisa a l’usuar</w:t>
-      </w:r>
-      <w:r>
-        <w:rPr>
-          <w:rFonts w:ascii="Arial" w:hAnsi="Arial" w:cs="Arial"/>
-          <w:lang w:val="ca-ES"/>
-        </w:rPr>
-        <w:t>i.</w:t>
+        <w:t>Si la opció escollida no és correcta llavors s’avisa a l’usuari.</w:t>
       </w:r>
     </w:p>
     <w:p>
@@ -1941,7 +1778,7 @@
       <w:r>
         <w:rPr>
           <w:noProof/>
-          <w:lang w:eastAsia="es-ES"/>
+          <w:lang w:eastAsia="zh-CN"/>
         </w:rPr>
         <w:drawing>
           <wp:inline distT="0" distB="0" distL="0" distR="0" wp14:anchorId="076A3310" wp14:editId="2E9524EA">
@@ -2035,7 +1872,7 @@
       <w:r>
         <w:rPr>
           <w:noProof/>
-          <w:lang w:eastAsia="es-ES"/>
+          <w:lang w:eastAsia="zh-CN"/>
         </w:rPr>
         <w:drawing>
           <wp:inline distT="0" distB="0" distL="0" distR="0" wp14:anchorId="6A12F525" wp14:editId="70C45292">
@@ -2135,21 +1972,7 @@
           <w:rFonts w:ascii="Arial" w:hAnsi="Arial" w:cs="Arial"/>
           <w:lang w:val="ca-ES"/>
         </w:rPr>
-        <w:t xml:space="preserve">Amb la tercera opció </w:t>
-      </w:r>
-      <w:r>
-        <w:rPr>
-          <w:rFonts w:ascii="Arial" w:hAnsi="Arial" w:cs="Arial"/>
-          <w:lang w:val="ca-ES"/>
-        </w:rPr>
-        <w:t>se li mostrarà a l’usuari la llista de les receptes existents</w:t>
-      </w:r>
-      <w:r>
-        <w:rPr>
-          <w:rFonts w:ascii="Arial" w:hAnsi="Arial" w:cs="Arial"/>
-          <w:lang w:val="ca-ES"/>
-        </w:rPr>
-        <w:t xml:space="preserve"> i podrà modificar la informació d’alguna de les receptes.</w:t>
+        <w:t>Amb la tercera opció se li mostrarà a l’usuari la llista de les receptes existents i podrà modificar la informació d’alguna de les receptes.</w:t>
       </w:r>
     </w:p>
     <w:p>
@@ -2166,6 +1989,100 @@
           <w:lang w:val="ca-ES"/>
         </w:rPr>
         <w:t>Amb la quarta opció se li mostrarà a l’usuari la llista de les receptes existents i podrà eliminar-ne les que vulgui, sempre d’una en una.</w:t>
+      </w:r>
+    </w:p>
+    <w:p>
+      <w:pPr>
+        <w:jc w:val="both"/>
+        <w:rPr>
+          <w:rFonts w:ascii="Arial" w:hAnsi="Arial" w:cs="Arial"/>
+          <w:lang w:val="ca-ES"/>
+        </w:rPr>
+      </w:pPr>
+      <w:r>
+        <w:rPr>
+          <w:rFonts w:ascii="Arial" w:hAnsi="Arial" w:cs="Arial"/>
+          <w:lang w:val="ca-ES"/>
+        </w:rPr>
+        <w:t xml:space="preserve">Per afegir noves receptes a la base de dades és imprescindible tenir creat en el nostre base de dades el </w:t>
+      </w:r>
+      <w:proofErr w:type="spellStart"/>
+      <w:r>
+        <w:rPr>
+          <w:rFonts w:ascii="Arial" w:hAnsi="Arial" w:cs="Arial"/>
+          <w:lang w:val="ca-ES"/>
+        </w:rPr>
+        <w:t>tipu</w:t>
+      </w:r>
+      <w:proofErr w:type="spellEnd"/>
+      <w:r>
+        <w:rPr>
+          <w:rFonts w:ascii="Arial" w:hAnsi="Arial" w:cs="Arial"/>
+          <w:lang w:val="ca-ES"/>
+        </w:rPr>
+        <w:t xml:space="preserve"> del plat al que pertany, el </w:t>
+      </w:r>
+      <w:proofErr w:type="spellStart"/>
+      <w:r>
+        <w:rPr>
+          <w:rFonts w:ascii="Arial" w:hAnsi="Arial" w:cs="Arial"/>
+          <w:lang w:val="ca-ES"/>
+        </w:rPr>
+        <w:t>tipu</w:t>
+      </w:r>
+      <w:proofErr w:type="spellEnd"/>
+      <w:r>
+        <w:rPr>
+          <w:rFonts w:ascii="Arial" w:hAnsi="Arial" w:cs="Arial"/>
+          <w:lang w:val="ca-ES"/>
+        </w:rPr>
+        <w:t xml:space="preserve"> de menjar, el </w:t>
+      </w:r>
+      <w:proofErr w:type="spellStart"/>
+      <w:r>
+        <w:rPr>
+          <w:rFonts w:ascii="Arial" w:hAnsi="Arial" w:cs="Arial"/>
+          <w:lang w:val="ca-ES"/>
+        </w:rPr>
+        <w:t>chef</w:t>
+      </w:r>
+      <w:proofErr w:type="spellEnd"/>
+      <w:r>
+        <w:rPr>
+          <w:rFonts w:ascii="Arial" w:hAnsi="Arial" w:cs="Arial"/>
+          <w:lang w:val="ca-ES"/>
+        </w:rPr>
+        <w:t xml:space="preserve"> que tingui aquesta recepta i els </w:t>
+      </w:r>
+      <w:r>
+        <w:rPr>
+          <w:rFonts w:ascii="Arial" w:hAnsi="Arial" w:cs="Arial"/>
+          <w:lang w:val="ca-ES"/>
+        </w:rPr>
+        <w:t>ingredie</w:t>
+      </w:r>
+      <w:bookmarkStart w:id="5" w:name="_GoBack"/>
+      <w:bookmarkEnd w:id="5"/>
+      <w:r>
+        <w:rPr>
+          <w:rFonts w:ascii="Arial" w:hAnsi="Arial" w:cs="Arial"/>
+          <w:lang w:val="ca-ES"/>
+        </w:rPr>
+        <w:t>nt</w:t>
+      </w:r>
+      <w:r>
+        <w:rPr>
+          <w:rFonts w:ascii="Arial" w:hAnsi="Arial" w:cs="Arial"/>
+          <w:lang w:val="ca-ES"/>
+        </w:rPr>
+        <w:t>s</w:t>
+      </w:r>
+      <w:r>
+        <w:rPr>
+          <w:rFonts w:ascii="Arial" w:hAnsi="Arial" w:cs="Arial"/>
+          <w:lang w:val="ca-ES"/>
+        </w:rPr>
+        <w:t xml:space="preserve"> que utilitza.</w:t>
       </w:r>
     </w:p>
     <w:sectPr>
@@ -2208,7 +2125,7 @@
 <w:ftr xmlns:wpc="http://schemas.microsoft.com/office/word/2010/wordprocessingCanvas" xmlns:mc="http://schemas.openxmlformats.org/markup-compatibility/2006" xmlns:o="urn:schemas-microsoft-com:office:office" xmlns:r="http://schemas.openxmlformats.org/officeDocument/2006/relationships" xmlns:m="http://schemas.openxmlformats.org/officeDocument/2006/math" xmlns:v="urn:schemas-microsoft-com:vml" xmlns:wp14="http://schemas.microsoft.com/office/word/2010/wordprocessingDrawing" xmlns:wp="http://schemas.openxmlformats.org/drawingml/2006/wordprocessingDrawing" xmlns:w10="urn:schemas-microsoft-com:office:word" xmlns:w="http://schemas.openxmlformats.org/wordprocessingml/2006/main" xmlns:w14="http://schemas.microsoft.com/office/word/2010/wordml" xmlns:w15="http://schemas.microsoft.com/office/word/2012/wordml" xmlns:wpg="http://schemas.microsoft.com/office/word/2010/wordprocessingGroup" xmlns:wpi="http://schemas.microsoft.com/office/word/2010/wordprocessingInk" xmlns:wne="http://schemas.microsoft.com/office/word/2006/wordml" xmlns:wps="http://schemas.microsoft.com/office/word/2010/wordprocessingShape" mc:Ignorable="w14 w15 wp14">
   <w:p>
     <w:pPr>
-      <w:pStyle w:val="Footer"/>
+      <w:pStyle w:val="Piedepgina"/>
     </w:pPr>
   </w:p>
 </w:ftr>
@@ -2218,7 +2135,7 @@
 <w:ftr xmlns:wpc="http://schemas.microsoft.com/office/word/2010/wordprocessingCanvas" xmlns:mc="http://schemas.openxmlformats.org/markup-compatibility/2006" xmlns:o="urn:schemas-microsoft-com:office:office" xmlns:r="http://schemas.openxmlformats.org/officeDocument/2006/relationships" xmlns:m="http://schemas.openxmlformats.org/officeDocument/2006/math" xmlns:v="urn:schemas-microsoft-com:vml" xmlns:wp14="http://schemas.microsoft.com/office/word/2010/wordprocessingDrawing" xmlns:wp="http://schemas.openxmlformats.org/drawingml/2006/wordprocessingDrawing" xmlns:w10="urn:schemas-microsoft-com:office:word" xmlns:w="http://schemas.openxmlformats.org/wordprocessingml/2006/main" xmlns:w14="http://schemas.microsoft.com/office/word/2010/wordml" xmlns:w15="http://schemas.microsoft.com/office/word/2012/wordml" xmlns:wpg="http://schemas.microsoft.com/office/word/2010/wordprocessingGroup" xmlns:wpi="http://schemas.microsoft.com/office/word/2010/wordprocessingInk" xmlns:wne="http://schemas.microsoft.com/office/word/2006/wordml" xmlns:wps="http://schemas.microsoft.com/office/word/2010/wordprocessingShape" mc:Ignorable="w14 w15 wp14">
   <w:p>
     <w:pPr>
-      <w:pStyle w:val="Footer"/>
+      <w:pStyle w:val="Piedepgina"/>
       <w:jc w:val="center"/>
     </w:pPr>
     <w:r>
@@ -2861,11 +2778,11 @@
     <w:qFormat/>
     <w:rsid w:val="003B7564"/>
   </w:style>
-  <w:style w:type="paragraph" w:styleId="Heading1">
+  <w:style w:type="paragraph" w:styleId="Ttulo1">
     <w:name w:val="heading 1"/>
     <w:basedOn w:val="Normal"/>
     <w:next w:val="Normal"/>
-    <w:link w:val="Heading1Char"/>
+    <w:link w:val="Ttulo1Car"/>
     <w:uiPriority w:val="9"/>
     <w:qFormat/>
     <w:rsid w:val="00683493"/>
@@ -2882,13 +2799,13 @@
       <w:szCs w:val="32"/>
     </w:rPr>
   </w:style>
-  <w:style w:type="character" w:default="1" w:styleId="DefaultParagraphFont">
+  <w:style w:type="character" w:default="1" w:styleId="Fuentedeprrafopredeter">
     <w:name w:val="Default Paragraph Font"/>
     <w:uiPriority w:val="1"/>
     <w:semiHidden/>
     <w:unhideWhenUsed/>
   </w:style>
-  <w:style w:type="table" w:default="1" w:styleId="TableNormal">
+  <w:style w:type="table" w:default="1" w:styleId="Tablanormal">
     <w:name w:val="Normal Table"/>
     <w:uiPriority w:val="99"/>
     <w:semiHidden/>
@@ -2903,15 +2820,15 @@
       </w:tblCellMar>
     </w:tblPr>
   </w:style>
-  <w:style w:type="numbering" w:default="1" w:styleId="NoList">
+  <w:style w:type="numbering" w:default="1" w:styleId="Sinlista">
     <w:name w:val="No List"/>
     <w:uiPriority w:val="99"/>
     <w:semiHidden/>
     <w:unhideWhenUsed/>
   </w:style>
-  <w:style w:type="paragraph" w:styleId="NoSpacing">
+  <w:style w:type="paragraph" w:styleId="Sinespaciado">
     <w:name w:val="No Spacing"/>
-    <w:link w:val="NoSpacingChar"/>
+    <w:link w:val="SinespaciadoCar"/>
     <w:uiPriority w:val="1"/>
     <w:qFormat/>
     <w:rsid w:val="00926FF0"/>
@@ -2923,10 +2840,10 @@
       <w:lang w:val="en-US"/>
     </w:rPr>
   </w:style>
-  <w:style w:type="character" w:customStyle="1" w:styleId="NoSpacingChar">
-    <w:name w:val="No Spacing Char"/>
-    <w:basedOn w:val="DefaultParagraphFont"/>
-    <w:link w:val="NoSpacing"/>
+  <w:style w:type="character" w:customStyle="1" w:styleId="SinespaciadoCar">
+    <w:name w:val="Sin espaciado Car"/>
+    <w:basedOn w:val="Fuentedeprrafopredeter"/>
+    <w:link w:val="Sinespaciado"/>
     <w:uiPriority w:val="1"/>
     <w:rsid w:val="00926FF0"/>
     <w:rPr>
@@ -2934,7 +2851,7 @@
       <w:lang w:val="en-US"/>
     </w:rPr>
   </w:style>
-  <w:style w:type="paragraph" w:styleId="ListParagraph">
+  <w:style w:type="paragraph" w:styleId="Prrafodelista">
     <w:name w:val="List Paragraph"/>
     <w:basedOn w:val="Normal"/>
     <w:uiPriority w:val="34"/>
@@ -2961,10 +2878,10 @@
       <w:szCs w:val="24"/>
     </w:rPr>
   </w:style>
-  <w:style w:type="character" w:customStyle="1" w:styleId="Heading1Char">
-    <w:name w:val="Heading 1 Char"/>
-    <w:basedOn w:val="DefaultParagraphFont"/>
-    <w:link w:val="Heading1"/>
+  <w:style w:type="character" w:customStyle="1" w:styleId="Ttulo1Car">
+    <w:name w:val="Título 1 Car"/>
+    <w:basedOn w:val="Fuentedeprrafopredeter"/>
+    <w:link w:val="Ttulo1"/>
     <w:uiPriority w:val="9"/>
     <w:rsid w:val="00683493"/>
     <w:rPr>
@@ -2974,10 +2891,10 @@
       <w:szCs w:val="32"/>
     </w:rPr>
   </w:style>
-  <w:style w:type="paragraph" w:styleId="BalloonText">
+  <w:style w:type="paragraph" w:styleId="Textodeglobo">
     <w:name w:val="Balloon Text"/>
     <w:basedOn w:val="Normal"/>
-    <w:link w:val="BalloonTextChar"/>
+    <w:link w:val="TextodegloboCar"/>
     <w:uiPriority w:val="99"/>
     <w:semiHidden/>
     <w:unhideWhenUsed/>
@@ -2991,10 +2908,10 @@
       <w:szCs w:val="16"/>
     </w:rPr>
   </w:style>
-  <w:style w:type="character" w:customStyle="1" w:styleId="BalloonTextChar">
-    <w:name w:val="Balloon Text Char"/>
-    <w:basedOn w:val="DefaultParagraphFont"/>
-    <w:link w:val="BalloonText"/>
+  <w:style w:type="character" w:customStyle="1" w:styleId="TextodegloboCar">
+    <w:name w:val="Texto de globo Car"/>
+    <w:basedOn w:val="Fuentedeprrafopredeter"/>
+    <w:link w:val="Textodeglobo"/>
     <w:uiPriority w:val="99"/>
     <w:semiHidden/>
     <w:rsid w:val="005F4690"/>
@@ -3004,9 +2921,9 @@
       <w:szCs w:val="16"/>
     </w:rPr>
   </w:style>
-  <w:style w:type="paragraph" w:styleId="TOCHeading">
+  <w:style w:type="paragraph" w:styleId="TtulodeTDC">
     <w:name w:val="TOC Heading"/>
-    <w:basedOn w:val="Heading1"/>
+    <w:basedOn w:val="Ttulo1"/>
     <w:next w:val="Normal"/>
     <w:uiPriority w:val="39"/>
     <w:unhideWhenUsed/>
@@ -3019,7 +2936,7 @@
       <w:lang w:val="en-US"/>
     </w:rPr>
   </w:style>
-  <w:style w:type="paragraph" w:styleId="TOC1">
+  <w:style w:type="paragraph" w:styleId="TDC1">
     <w:name w:val="toc 1"/>
     <w:basedOn w:val="Normal"/>
     <w:next w:val="Normal"/>
@@ -3031,9 +2948,9 @@
       <w:spacing w:after="100"/>
     </w:pPr>
   </w:style>
-  <w:style w:type="character" w:styleId="Hyperlink">
+  <w:style w:type="character" w:styleId="Hipervnculo">
     <w:name w:val="Hyperlink"/>
-    <w:basedOn w:val="DefaultParagraphFont"/>
+    <w:basedOn w:val="Fuentedeprrafopredeter"/>
     <w:uiPriority w:val="99"/>
     <w:unhideWhenUsed/>
     <w:rsid w:val="00311C99"/>
@@ -3042,10 +2959,10 @@
       <w:u w:val="single"/>
     </w:rPr>
   </w:style>
-  <w:style w:type="paragraph" w:styleId="Header">
+  <w:style w:type="paragraph" w:styleId="Encabezado">
     <w:name w:val="header"/>
     <w:basedOn w:val="Normal"/>
-    <w:link w:val="HeaderChar"/>
+    <w:link w:val="EncabezadoCar"/>
     <w:uiPriority w:val="99"/>
     <w:unhideWhenUsed/>
     <w:rsid w:val="000F26E2"/>
@@ -3057,17 +2974,17 @@
       <w:spacing w:after="0" w:line="240" w:lineRule="auto"/>
     </w:pPr>
   </w:style>
-  <w:style w:type="character" w:customStyle="1" w:styleId="HeaderChar">
-    <w:name w:val="Header Char"/>
-    <w:basedOn w:val="DefaultParagraphFont"/>
-    <w:link w:val="Header"/>
+  <w:style w:type="character" w:customStyle="1" w:styleId="EncabezadoCar">
+    <w:name w:val="Encabezado Car"/>
+    <w:basedOn w:val="Fuentedeprrafopredeter"/>
+    <w:link w:val="Encabezado"/>
     <w:uiPriority w:val="99"/>
     <w:rsid w:val="000F26E2"/>
   </w:style>
-  <w:style w:type="paragraph" w:styleId="Footer">
+  <w:style w:type="paragraph" w:styleId="Piedepgina">
     <w:name w:val="footer"/>
     <w:basedOn w:val="Normal"/>
-    <w:link w:val="FooterChar"/>
+    <w:link w:val="PiedepginaCar"/>
     <w:uiPriority w:val="99"/>
     <w:unhideWhenUsed/>
     <w:rsid w:val="000F26E2"/>
@@ -3079,10 +2996,10 @@
       <w:spacing w:after="0" w:line="240" w:lineRule="auto"/>
     </w:pPr>
   </w:style>
-  <w:style w:type="character" w:customStyle="1" w:styleId="FooterChar">
-    <w:name w:val="Footer Char"/>
-    <w:basedOn w:val="DefaultParagraphFont"/>
-    <w:link w:val="Footer"/>
+  <w:style w:type="character" w:customStyle="1" w:styleId="PiedepginaCar">
+    <w:name w:val="Pie de página Car"/>
+    <w:basedOn w:val="Fuentedeprrafopredeter"/>
+    <w:link w:val="Piedepgina"/>
     <w:uiPriority w:val="99"/>
     <w:rsid w:val="000F26E2"/>
   </w:style>
@@ -3355,7 +3272,7 @@
 </file>
 
 <file path=customXml/itemProps1.xml><?xml version="1.0" encoding="utf-8"?>
-<ds:datastoreItem xmlns:ds="http://schemas.openxmlformats.org/officeDocument/2006/customXml" ds:itemID="{6B026797-86AB-4D1F-8417-7F9DBE1BE9F5}">
+<ds:datastoreItem xmlns:ds="http://schemas.openxmlformats.org/officeDocument/2006/customXml" ds:itemID="{0B414172-AD9D-4438-A664-C38B05F19719}">
   <ds:schemaRefs>
     <ds:schemaRef ds:uri="http://schemas.openxmlformats.org/officeDocument/2006/bibliography"/>
   </ds:schemaRefs>

</xml_diff>